<commit_message>
Poprawka błędu w dokumentacji
</commit_message>
<xml_diff>
--- a/Dokumentacja/AO_Projekt_Dokumentacja.docx
+++ b/Dokumentacja/AO_Projekt_Dokumentacja.docx
@@ -4,7 +4,7 @@
   <w:body>
     <w:p>
       <w:pPr>
-        <w:pStyle w:val="BodyText"/>
+        <w:pStyle w:val="Tekstpodstawowy"/>
         <w:rPr>
           <w:rFonts w:ascii="Times New Roman"/>
           <w:sz w:val="20"/>
@@ -13,7 +13,7 @@
     </w:p>
     <w:p>
       <w:pPr>
-        <w:pStyle w:val="BodyText"/>
+        <w:pStyle w:val="Tekstpodstawowy"/>
         <w:rPr>
           <w:rFonts w:ascii="Times New Roman"/>
           <w:sz w:val="20"/>
@@ -22,7 +22,7 @@
     </w:p>
     <w:p>
       <w:pPr>
-        <w:pStyle w:val="BodyText"/>
+        <w:pStyle w:val="Tekstpodstawowy"/>
         <w:rPr>
           <w:rFonts w:ascii="Times New Roman"/>
           <w:sz w:val="20"/>
@@ -31,7 +31,7 @@
     </w:p>
     <w:p>
       <w:pPr>
-        <w:pStyle w:val="BodyText"/>
+        <w:pStyle w:val="Tekstpodstawowy"/>
         <w:rPr>
           <w:rFonts w:ascii="Times New Roman"/>
           <w:sz w:val="20"/>
@@ -40,7 +40,7 @@
     </w:p>
     <w:p>
       <w:pPr>
-        <w:pStyle w:val="BodyText"/>
+        <w:pStyle w:val="Tekstpodstawowy"/>
         <w:rPr>
           <w:rFonts w:ascii="Times New Roman"/>
           <w:sz w:val="20"/>
@@ -49,7 +49,7 @@
     </w:p>
     <w:p>
       <w:pPr>
-        <w:pStyle w:val="BodyText"/>
+        <w:pStyle w:val="Tekstpodstawowy"/>
         <w:rPr>
           <w:rFonts w:ascii="Times New Roman"/>
           <w:sz w:val="20"/>
@@ -58,7 +58,7 @@
     </w:p>
     <w:p>
       <w:pPr>
-        <w:pStyle w:val="BodyText"/>
+        <w:pStyle w:val="Tekstpodstawowy"/>
         <w:rPr>
           <w:rFonts w:ascii="Times New Roman"/>
           <w:sz w:val="20"/>
@@ -67,7 +67,7 @@
     </w:p>
     <w:p>
       <w:pPr>
-        <w:pStyle w:val="BodyText"/>
+        <w:pStyle w:val="Tekstpodstawowy"/>
         <w:rPr>
           <w:rFonts w:ascii="Times New Roman"/>
           <w:sz w:val="20"/>
@@ -76,7 +76,7 @@
     </w:p>
     <w:p>
       <w:pPr>
-        <w:pStyle w:val="BodyText"/>
+        <w:pStyle w:val="Tekstpodstawowy"/>
         <w:rPr>
           <w:rFonts w:ascii="Times New Roman"/>
           <w:sz w:val="20"/>
@@ -85,7 +85,7 @@
     </w:p>
     <w:p>
       <w:pPr>
-        <w:pStyle w:val="BodyText"/>
+        <w:pStyle w:val="Tekstpodstawowy"/>
         <w:rPr>
           <w:rFonts w:ascii="Times New Roman"/>
           <w:sz w:val="20"/>
@@ -94,7 +94,7 @@
     </w:p>
     <w:p>
       <w:pPr>
-        <w:pStyle w:val="BodyText"/>
+        <w:pStyle w:val="Tekstpodstawowy"/>
         <w:rPr>
           <w:rFonts w:ascii="Times New Roman"/>
           <w:sz w:val="20"/>
@@ -103,7 +103,7 @@
     </w:p>
     <w:p>
       <w:pPr>
-        <w:pStyle w:val="BodyText"/>
+        <w:pStyle w:val="Tekstpodstawowy"/>
         <w:rPr>
           <w:rFonts w:ascii="Times New Roman"/>
           <w:sz w:val="20"/>
@@ -112,7 +112,7 @@
     </w:p>
     <w:p>
       <w:pPr>
-        <w:pStyle w:val="BodyText"/>
+        <w:pStyle w:val="Tekstpodstawowy"/>
         <w:rPr>
           <w:rFonts w:ascii="Times New Roman"/>
           <w:sz w:val="20"/>
@@ -121,7 +121,7 @@
     </w:p>
     <w:p>
       <w:pPr>
-        <w:pStyle w:val="BodyText"/>
+        <w:pStyle w:val="Tekstpodstawowy"/>
         <w:rPr>
           <w:rFonts w:ascii="Times New Roman"/>
           <w:sz w:val="20"/>
@@ -130,7 +130,7 @@
     </w:p>
     <w:p>
       <w:pPr>
-        <w:pStyle w:val="BodyText"/>
+        <w:pStyle w:val="Tekstpodstawowy"/>
         <w:rPr>
           <w:rFonts w:ascii="Times New Roman"/>
           <w:sz w:val="20"/>
@@ -139,7 +139,7 @@
     </w:p>
     <w:p>
       <w:pPr>
-        <w:pStyle w:val="BodyText"/>
+        <w:pStyle w:val="Tekstpodstawowy"/>
         <w:rPr>
           <w:rFonts w:ascii="Times New Roman"/>
           <w:sz w:val="20"/>
@@ -148,7 +148,7 @@
     </w:p>
     <w:p>
       <w:pPr>
-        <w:pStyle w:val="BodyText"/>
+        <w:pStyle w:val="Tekstpodstawowy"/>
         <w:rPr>
           <w:rFonts w:ascii="Times New Roman"/>
           <w:sz w:val="20"/>
@@ -157,7 +157,7 @@
     </w:p>
     <w:p>
       <w:pPr>
-        <w:pStyle w:val="BodyText"/>
+        <w:pStyle w:val="Tekstpodstawowy"/>
         <w:spacing w:before="5"/>
         <w:rPr>
           <w:rFonts w:ascii="Times New Roman"/>
@@ -167,7 +167,7 @@
     </w:p>
     <w:p>
       <w:pPr>
-        <w:pStyle w:val="Title"/>
+        <w:pStyle w:val="Tytu"/>
       </w:pPr>
       <w:r>
         <w:t>Analiza obrazów</w:t>
@@ -209,7 +209,7 @@
     </w:p>
     <w:p>
       <w:pPr>
-        <w:pStyle w:val="BodyText"/>
+        <w:pStyle w:val="Tekstpodstawowy"/>
         <w:rPr>
           <w:b/>
           <w:sz w:val="40"/>
@@ -218,7 +218,7 @@
     </w:p>
     <w:p>
       <w:pPr>
-        <w:pStyle w:val="BodyText"/>
+        <w:pStyle w:val="Tekstpodstawowy"/>
         <w:spacing w:before="8"/>
         <w:rPr>
           <w:b/>
@@ -293,7 +293,7 @@
     </w:p>
     <w:p>
       <w:pPr>
-        <w:pStyle w:val="BodyText"/>
+        <w:pStyle w:val="Tekstpodstawowy"/>
         <w:rPr>
           <w:sz w:val="13"/>
         </w:rPr>
@@ -301,7 +301,7 @@
     </w:p>
     <w:p>
       <w:pPr>
-        <w:pStyle w:val="Heading1"/>
+        <w:pStyle w:val="Nagwek1"/>
         <w:spacing w:before="27"/>
         <w:ind w:left="3254" w:right="3197" w:firstLine="0"/>
         <w:jc w:val="center"/>
@@ -324,7 +324,7 @@
     </w:p>
     <w:p>
       <w:pPr>
-        <w:pStyle w:val="ListParagraph"/>
+        <w:pStyle w:val="Akapitzlist"/>
         <w:numPr>
           <w:ilvl w:val="0"/>
           <w:numId w:val="9"/>
@@ -420,7 +420,7 @@
     </w:p>
     <w:p>
       <w:pPr>
-        <w:pStyle w:val="ListParagraph"/>
+        <w:pStyle w:val="Akapitzlist"/>
         <w:numPr>
           <w:ilvl w:val="0"/>
           <w:numId w:val="9"/>
@@ -465,7 +465,7 @@
     </w:p>
     <w:p>
       <w:pPr>
-        <w:pStyle w:val="ListParagraph"/>
+        <w:pStyle w:val="Akapitzlist"/>
         <w:numPr>
           <w:ilvl w:val="0"/>
           <w:numId w:val="9"/>
@@ -578,7 +578,7 @@
     </w:p>
     <w:p>
       <w:pPr>
-        <w:pStyle w:val="ListParagraph"/>
+        <w:pStyle w:val="Akapitzlist"/>
         <w:numPr>
           <w:ilvl w:val="0"/>
           <w:numId w:val="9"/>
@@ -623,7 +623,7 @@
     </w:p>
     <w:p>
       <w:pPr>
-        <w:pStyle w:val="ListParagraph"/>
+        <w:pStyle w:val="Akapitzlist"/>
         <w:numPr>
           <w:ilvl w:val="1"/>
           <w:numId w:val="9"/>
@@ -684,7 +684,7 @@
     </w:p>
     <w:p>
       <w:pPr>
-        <w:pStyle w:val="ListParagraph"/>
+        <w:pStyle w:val="Akapitzlist"/>
         <w:numPr>
           <w:ilvl w:val="1"/>
           <w:numId w:val="9"/>
@@ -762,7 +762,7 @@
     </w:p>
     <w:p>
       <w:pPr>
-        <w:pStyle w:val="ListParagraph"/>
+        <w:pStyle w:val="Akapitzlist"/>
         <w:numPr>
           <w:ilvl w:val="1"/>
           <w:numId w:val="9"/>
@@ -823,7 +823,7 @@
     </w:p>
     <w:p>
       <w:pPr>
-        <w:pStyle w:val="ListParagraph"/>
+        <w:pStyle w:val="Akapitzlist"/>
         <w:numPr>
           <w:ilvl w:val="1"/>
           <w:numId w:val="9"/>
@@ -884,7 +884,7 @@
     </w:p>
     <w:p>
       <w:pPr>
-        <w:pStyle w:val="ListParagraph"/>
+        <w:pStyle w:val="Akapitzlist"/>
         <w:numPr>
           <w:ilvl w:val="1"/>
           <w:numId w:val="9"/>
@@ -962,7 +962,7 @@
     </w:p>
     <w:p>
       <w:pPr>
-        <w:pStyle w:val="ListParagraph"/>
+        <w:pStyle w:val="Akapitzlist"/>
         <w:numPr>
           <w:ilvl w:val="1"/>
           <w:numId w:val="9"/>
@@ -1057,7 +1057,7 @@
     </w:p>
     <w:p>
       <w:pPr>
-        <w:pStyle w:val="ListParagraph"/>
+        <w:pStyle w:val="Akapitzlist"/>
         <w:numPr>
           <w:ilvl w:val="0"/>
           <w:numId w:val="9"/>
@@ -1153,7 +1153,7 @@
     </w:p>
     <w:p>
       <w:pPr>
-        <w:pStyle w:val="ListParagraph"/>
+        <w:pStyle w:val="Akapitzlist"/>
         <w:numPr>
           <w:ilvl w:val="0"/>
           <w:numId w:val="9"/>
@@ -1249,7 +1249,7 @@
     </w:p>
     <w:p>
       <w:pPr>
-        <w:pStyle w:val="ListParagraph"/>
+        <w:pStyle w:val="Akapitzlist"/>
         <w:numPr>
           <w:ilvl w:val="0"/>
           <w:numId w:val="9"/>
@@ -1277,7 +1277,7 @@
     </w:p>
     <w:p>
       <w:pPr>
-        <w:pStyle w:val="ListParagraph"/>
+        <w:pStyle w:val="Akapitzlist"/>
         <w:numPr>
           <w:ilvl w:val="0"/>
           <w:numId w:val="9"/>
@@ -1305,7 +1305,7 @@
     </w:p>
     <w:p>
       <w:pPr>
-        <w:pStyle w:val="ListParagraph"/>
+        <w:pStyle w:val="Akapitzlist"/>
         <w:numPr>
           <w:ilvl w:val="0"/>
           <w:numId w:val="9"/>
@@ -1396,7 +1396,7 @@
     </w:p>
     <w:p>
       <w:pPr>
-        <w:pStyle w:val="Heading1"/>
+        <w:pStyle w:val="Nagwek1"/>
         <w:numPr>
           <w:ilvl w:val="0"/>
           <w:numId w:val="8"/>
@@ -1438,7 +1438,7 @@
     </w:p>
     <w:p>
       <w:pPr>
-        <w:pStyle w:val="BodyText"/>
+        <w:pStyle w:val="Tekstpodstawowy"/>
         <w:spacing w:before="265" w:line="276" w:lineRule="auto"/>
         <w:ind w:left="216" w:right="165"/>
       </w:pPr>
@@ -1463,7 +1463,7 @@
     </w:p>
     <w:p>
       <w:pPr>
-        <w:pStyle w:val="BodyText"/>
+        <w:pStyle w:val="Tekstpodstawowy"/>
         <w:spacing w:before="7"/>
         <w:rPr>
           <w:sz w:val="8"/>
@@ -1472,7 +1472,7 @@
     </w:p>
     <w:p>
       <w:pPr>
-        <w:pStyle w:val="ListParagraph"/>
+        <w:pStyle w:val="Akapitzlist"/>
         <w:numPr>
           <w:ilvl w:val="0"/>
           <w:numId w:val="6"/>
@@ -1495,7 +1495,7 @@
     </w:p>
     <w:p>
       <w:pPr>
-        <w:pStyle w:val="ListParagraph"/>
+        <w:pStyle w:val="Akapitzlist"/>
         <w:numPr>
           <w:ilvl w:val="0"/>
           <w:numId w:val="6"/>
@@ -1518,7 +1518,7 @@
     </w:p>
     <w:p>
       <w:pPr>
-        <w:pStyle w:val="ListParagraph"/>
+        <w:pStyle w:val="Akapitzlist"/>
         <w:numPr>
           <w:ilvl w:val="0"/>
           <w:numId w:val="6"/>
@@ -1541,7 +1541,7 @@
     </w:p>
     <w:p>
       <w:pPr>
-        <w:pStyle w:val="BodyText"/>
+        <w:pStyle w:val="Tekstpodstawowy"/>
         <w:rPr>
           <w:sz w:val="34"/>
         </w:rPr>
@@ -1549,7 +1549,7 @@
     </w:p>
     <w:p>
       <w:pPr>
-        <w:pStyle w:val="BodyText"/>
+        <w:pStyle w:val="Tekstpodstawowy"/>
         <w:rPr>
           <w:sz w:val="34"/>
         </w:rPr>
@@ -1557,7 +1557,7 @@
     </w:p>
     <w:p>
       <w:pPr>
-        <w:pStyle w:val="Heading1"/>
+        <w:pStyle w:val="Nagwek1"/>
         <w:numPr>
           <w:ilvl w:val="0"/>
           <w:numId w:val="8"/>
@@ -1587,7 +1587,7 @@
     </w:p>
     <w:p>
       <w:pPr>
-        <w:pStyle w:val="BodyText"/>
+        <w:pStyle w:val="Tekstpodstawowy"/>
         <w:spacing w:before="266" w:line="276" w:lineRule="auto"/>
         <w:ind w:left="216" w:right="147"/>
         <w:jc w:val="both"/>
@@ -1613,17 +1613,17 @@
     </w:p>
     <w:p>
       <w:pPr>
-        <w:pStyle w:val="BodyText"/>
-      </w:pPr>
-    </w:p>
-    <w:p>
-      <w:pPr>
-        <w:pStyle w:val="BodyText"/>
-      </w:pPr>
-    </w:p>
-    <w:p>
-      <w:pPr>
-        <w:pStyle w:val="Heading1"/>
+        <w:pStyle w:val="Tekstpodstawowy"/>
+      </w:pPr>
+    </w:p>
+    <w:p>
+      <w:pPr>
+        <w:pStyle w:val="Tekstpodstawowy"/>
+      </w:pPr>
+    </w:p>
+    <w:p>
+      <w:pPr>
+        <w:pStyle w:val="Nagwek1"/>
         <w:numPr>
           <w:ilvl w:val="0"/>
           <w:numId w:val="8"/>
@@ -1695,7 +1695,7 @@
     </w:p>
     <w:p>
       <w:pPr>
-        <w:pStyle w:val="BodyText"/>
+        <w:pStyle w:val="Tekstpodstawowy"/>
         <w:spacing w:before="266" w:line="276" w:lineRule="auto"/>
         <w:ind w:left="216" w:right="166"/>
       </w:pPr>
@@ -1714,14 +1714,14 @@
     </w:p>
     <w:p>
       <w:pPr>
-        <w:pStyle w:val="BodyText"/>
+        <w:pStyle w:val="Tekstpodstawowy"/>
         <w:spacing w:before="266" w:line="276" w:lineRule="auto"/>
         <w:ind w:left="216" w:right="166"/>
       </w:pPr>
     </w:p>
     <w:p>
       <w:pPr>
-        <w:pStyle w:val="BodyText"/>
+        <w:pStyle w:val="Tekstpodstawowy"/>
         <w:numPr>
           <w:ilvl w:val="0"/>
           <w:numId w:val="15"/>
@@ -1730,12 +1730,18 @@
         <w:ind w:right="166"/>
       </w:pPr>
       <w:r>
-        <w:t>Wczytany obraz musi powinien dobrą rozdzielczość</w:t>
-      </w:r>
-    </w:p>
-    <w:p>
-      <w:pPr>
-        <w:pStyle w:val="BodyText"/>
+        <w:t>Wczytany obraz powinien</w:t>
+      </w:r>
+      <w:r>
+        <w:t xml:space="preserve"> mieć</w:t>
+      </w:r>
+      <w:r>
+        <w:t xml:space="preserve"> dobrą rozdzielczość</w:t>
+      </w:r>
+    </w:p>
+    <w:p>
+      <w:pPr>
+        <w:pStyle w:val="Tekstpodstawowy"/>
         <w:numPr>
           <w:ilvl w:val="0"/>
           <w:numId w:val="15"/>
@@ -1749,7 +1755,7 @@
     </w:p>
     <w:p>
       <w:pPr>
-        <w:pStyle w:val="BodyText"/>
+        <w:pStyle w:val="Tekstpodstawowy"/>
         <w:numPr>
           <w:ilvl w:val="0"/>
           <w:numId w:val="15"/>
@@ -1774,7 +1780,7 @@
     </w:p>
     <w:p>
       <w:pPr>
-        <w:pStyle w:val="Heading1"/>
+        <w:pStyle w:val="Nagwek1"/>
         <w:numPr>
           <w:ilvl w:val="0"/>
           <w:numId w:val="8"/>
@@ -1804,7 +1810,7 @@
     </w:p>
     <w:p>
       <w:pPr>
-        <w:pStyle w:val="BodyText"/>
+        <w:pStyle w:val="Tekstpodstawowy"/>
         <w:rPr>
           <w:b/>
           <w:sz w:val="36"/>
@@ -1813,7 +1819,7 @@
     </w:p>
     <w:p>
       <w:pPr>
-        <w:pStyle w:val="BodyText"/>
+        <w:pStyle w:val="Tekstpodstawowy"/>
         <w:spacing w:before="6"/>
         <w:rPr>
           <w:b/>
@@ -1823,7 +1829,7 @@
     </w:p>
     <w:p>
       <w:pPr>
-        <w:pStyle w:val="Heading2"/>
+        <w:pStyle w:val="Nagwek2"/>
         <w:numPr>
           <w:ilvl w:val="1"/>
           <w:numId w:val="8"/>
@@ -1862,7 +1868,7 @@
     </w:p>
     <w:p>
       <w:pPr>
-        <w:pStyle w:val="BodyText"/>
+        <w:pStyle w:val="Tekstpodstawowy"/>
         <w:spacing w:before="6"/>
       </w:pPr>
       <w:r>
@@ -1871,7 +1877,7 @@
     </w:p>
     <w:p>
       <w:pPr>
-        <w:pStyle w:val="Heading2"/>
+        <w:pStyle w:val="Nagwek2"/>
         <w:numPr>
           <w:ilvl w:val="1"/>
           <w:numId w:val="8"/>
@@ -1919,7 +1925,7 @@
     </w:p>
     <w:p>
       <w:pPr>
-        <w:pStyle w:val="Heading2"/>
+        <w:pStyle w:val="Nagwek2"/>
         <w:tabs>
           <w:tab w:val="left" w:pos="1000"/>
         </w:tabs>
@@ -1953,7 +1959,7 @@
     </w:p>
     <w:p>
       <w:pPr>
-        <w:pStyle w:val="Heading2"/>
+        <w:pStyle w:val="Nagwek2"/>
         <w:numPr>
           <w:ilvl w:val="1"/>
           <w:numId w:val="8"/>
@@ -1993,7 +1999,7 @@
     </w:p>
     <w:p>
       <w:pPr>
-        <w:pStyle w:val="Heading2"/>
+        <w:pStyle w:val="Nagwek2"/>
         <w:tabs>
           <w:tab w:val="left" w:pos="1000"/>
         </w:tabs>
@@ -2014,7 +2020,7 @@
     </w:p>
     <w:p>
       <w:pPr>
-        <w:pStyle w:val="Heading2"/>
+        <w:pStyle w:val="Nagwek2"/>
         <w:numPr>
           <w:ilvl w:val="0"/>
           <w:numId w:val="10"/>
@@ -2030,6 +2036,7 @@
           <w:szCs w:val="24"/>
         </w:rPr>
       </w:pPr>
+      <w:proofErr w:type="spellStart"/>
       <w:r>
         <w:rPr>
           <w:sz w:val="24"/>
@@ -2044,6 +2051,7 @@
         </w:rPr>
         <w:t>Image</w:t>
       </w:r>
+      <w:proofErr w:type="spellEnd"/>
       <w:r>
         <w:rPr>
           <w:sz w:val="24"/>
@@ -2063,7 +2071,7 @@
     </w:p>
     <w:p>
       <w:pPr>
-        <w:pStyle w:val="Heading2"/>
+        <w:pStyle w:val="Nagwek2"/>
         <w:numPr>
           <w:ilvl w:val="0"/>
           <w:numId w:val="10"/>
@@ -2079,6 +2087,7 @@
           <w:szCs w:val="24"/>
         </w:rPr>
       </w:pPr>
+      <w:proofErr w:type="spellStart"/>
       <w:r>
         <w:rPr>
           <w:sz w:val="24"/>
@@ -2091,7 +2100,15 @@
           <w:sz w:val="24"/>
           <w:szCs w:val="24"/>
         </w:rPr>
-        <w:t>mage –</w:t>
+        <w:t>mage</w:t>
+      </w:r>
+      <w:proofErr w:type="spellEnd"/>
+      <w:r>
+        <w:rPr>
+          <w:sz w:val="24"/>
+          <w:szCs w:val="24"/>
+        </w:rPr>
+        <w:t xml:space="preserve"> –</w:t>
       </w:r>
       <w:r>
         <w:rPr>
@@ -2132,7 +2149,7 @@
     </w:p>
     <w:p>
       <w:pPr>
-        <w:pStyle w:val="Heading2"/>
+        <w:pStyle w:val="Nagwek2"/>
         <w:numPr>
           <w:ilvl w:val="0"/>
           <w:numId w:val="10"/>
@@ -2148,12 +2165,21 @@
           <w:szCs w:val="24"/>
         </w:rPr>
       </w:pPr>
+      <w:proofErr w:type="spellStart"/>
       <w:r>
         <w:rPr>
           <w:sz w:val="24"/>
           <w:szCs w:val="24"/>
         </w:rPr>
-        <w:t>objects –</w:t>
+        <w:t>objects</w:t>
+      </w:r>
+      <w:proofErr w:type="spellEnd"/>
+      <w:r>
+        <w:rPr>
+          <w:sz w:val="24"/>
+          <w:szCs w:val="24"/>
+        </w:rPr>
+        <w:t xml:space="preserve"> –</w:t>
       </w:r>
       <w:r>
         <w:rPr>
@@ -2167,7 +2193,7 @@
     </w:p>
     <w:p>
       <w:pPr>
-        <w:pStyle w:val="Heading2"/>
+        <w:pStyle w:val="Nagwek2"/>
         <w:numPr>
           <w:ilvl w:val="0"/>
           <w:numId w:val="10"/>
@@ -2183,6 +2209,7 @@
           <w:szCs w:val="24"/>
         </w:rPr>
       </w:pPr>
+      <w:proofErr w:type="spellStart"/>
       <w:r>
         <w:rPr>
           <w:sz w:val="24"/>
@@ -2190,6 +2217,7 @@
         </w:rPr>
         <w:t>merged</w:t>
       </w:r>
+      <w:proofErr w:type="spellEnd"/>
       <w:r>
         <w:rPr>
           <w:b w:val="0"/>
@@ -2202,7 +2230,7 @@
     </w:p>
     <w:p>
       <w:pPr>
-        <w:pStyle w:val="Heading2"/>
+        <w:pStyle w:val="Nagwek2"/>
         <w:numPr>
           <w:ilvl w:val="0"/>
           <w:numId w:val="10"/>
@@ -2218,12 +2246,21 @@
           <w:szCs w:val="24"/>
         </w:rPr>
       </w:pPr>
+      <w:proofErr w:type="spellStart"/>
       <w:r>
         <w:rPr>
           <w:sz w:val="24"/>
           <w:szCs w:val="24"/>
         </w:rPr>
-        <w:t>objectsPosition –</w:t>
+        <w:t>objectsPosition</w:t>
+      </w:r>
+      <w:proofErr w:type="spellEnd"/>
+      <w:r>
+        <w:rPr>
+          <w:sz w:val="24"/>
+          <w:szCs w:val="24"/>
+        </w:rPr>
+        <w:t xml:space="preserve"> –</w:t>
       </w:r>
       <w:r>
         <w:rPr>
@@ -2237,7 +2274,7 @@
     </w:p>
     <w:p>
       <w:pPr>
-        <w:pStyle w:val="Heading2"/>
+        <w:pStyle w:val="Nagwek2"/>
         <w:numPr>
           <w:ilvl w:val="0"/>
           <w:numId w:val="10"/>
@@ -2253,12 +2290,21 @@
           <w:szCs w:val="24"/>
         </w:rPr>
       </w:pPr>
+      <w:proofErr w:type="spellStart"/>
       <w:r>
         <w:rPr>
           <w:sz w:val="24"/>
           <w:szCs w:val="24"/>
         </w:rPr>
-        <w:t>labeledObjects –</w:t>
+        <w:t>labeledObjects</w:t>
+      </w:r>
+      <w:proofErr w:type="spellEnd"/>
+      <w:r>
+        <w:rPr>
+          <w:sz w:val="24"/>
+          <w:szCs w:val="24"/>
+        </w:rPr>
+        <w:t xml:space="preserve"> –</w:t>
       </w:r>
       <w:r>
         <w:rPr>
@@ -2272,7 +2318,7 @@
     </w:p>
     <w:p>
       <w:pPr>
-        <w:pStyle w:val="Heading2"/>
+        <w:pStyle w:val="Nagwek2"/>
         <w:numPr>
           <w:ilvl w:val="0"/>
           <w:numId w:val="10"/>
@@ -2288,12 +2334,21 @@
           <w:szCs w:val="24"/>
         </w:rPr>
       </w:pPr>
+      <w:proofErr w:type="spellStart"/>
       <w:r>
         <w:rPr>
           <w:sz w:val="24"/>
           <w:szCs w:val="24"/>
         </w:rPr>
-        <w:t>fontsList –</w:t>
+        <w:t>fontsList</w:t>
+      </w:r>
+      <w:proofErr w:type="spellEnd"/>
+      <w:r>
+        <w:rPr>
+          <w:sz w:val="24"/>
+          <w:szCs w:val="24"/>
+        </w:rPr>
+        <w:t xml:space="preserve"> –</w:t>
       </w:r>
       <w:r>
         <w:rPr>
@@ -2316,7 +2371,7 @@
     </w:p>
     <w:p>
       <w:pPr>
-        <w:pStyle w:val="Heading2"/>
+        <w:pStyle w:val="Nagwek2"/>
         <w:numPr>
           <w:ilvl w:val="0"/>
           <w:numId w:val="10"/>
@@ -2332,12 +2387,21 @@
           <w:szCs w:val="24"/>
         </w:rPr>
       </w:pPr>
+      <w:proofErr w:type="spellStart"/>
       <w:r>
         <w:rPr>
           <w:sz w:val="24"/>
           <w:szCs w:val="24"/>
         </w:rPr>
-        <w:t>charsList –</w:t>
+        <w:t>charsList</w:t>
+      </w:r>
+      <w:proofErr w:type="spellEnd"/>
+      <w:r>
+        <w:rPr>
+          <w:sz w:val="24"/>
+          <w:szCs w:val="24"/>
+        </w:rPr>
+        <w:t xml:space="preserve"> –</w:t>
       </w:r>
       <w:r>
         <w:rPr>
@@ -2360,7 +2424,7 @@
     </w:p>
     <w:p>
       <w:pPr>
-        <w:pStyle w:val="Heading2"/>
+        <w:pStyle w:val="Nagwek2"/>
         <w:numPr>
           <w:ilvl w:val="0"/>
           <w:numId w:val="10"/>
@@ -2376,12 +2440,21 @@
           <w:szCs w:val="24"/>
         </w:rPr>
       </w:pPr>
+      <w:proofErr w:type="spellStart"/>
       <w:r>
         <w:rPr>
           <w:sz w:val="24"/>
           <w:szCs w:val="24"/>
         </w:rPr>
-        <w:t xml:space="preserve">mainWindow </w:t>
+        <w:t>mainWindow</w:t>
+      </w:r>
+      <w:proofErr w:type="spellEnd"/>
+      <w:r>
+        <w:rPr>
+          <w:sz w:val="24"/>
+          <w:szCs w:val="24"/>
+        </w:rPr>
+        <w:t xml:space="preserve"> </w:t>
       </w:r>
       <w:r>
         <w:rPr>
@@ -2404,7 +2477,7 @@
     </w:p>
     <w:p>
       <w:pPr>
-        <w:pStyle w:val="Heading2"/>
+        <w:pStyle w:val="Nagwek2"/>
         <w:numPr>
           <w:ilvl w:val="0"/>
           <w:numId w:val="10"/>
@@ -2420,12 +2493,21 @@
           <w:szCs w:val="24"/>
         </w:rPr>
       </w:pPr>
+      <w:proofErr w:type="spellStart"/>
       <w:r>
         <w:rPr>
           <w:sz w:val="24"/>
           <w:szCs w:val="24"/>
         </w:rPr>
-        <w:t xml:space="preserve">database/ </w:t>
+        <w:t>database</w:t>
+      </w:r>
+      <w:proofErr w:type="spellEnd"/>
+      <w:r>
+        <w:rPr>
+          <w:sz w:val="24"/>
+          <w:szCs w:val="24"/>
+        </w:rPr>
+        <w:t xml:space="preserve">/ </w:t>
       </w:r>
       <w:r>
         <w:rPr>
@@ -2493,7 +2575,7 @@
     </w:p>
     <w:p>
       <w:pPr>
-        <w:pStyle w:val="Heading2"/>
+        <w:pStyle w:val="Nagwek2"/>
         <w:numPr>
           <w:ilvl w:val="1"/>
           <w:numId w:val="8"/>
@@ -2533,7 +2615,7 @@
     </w:p>
     <w:p>
       <w:pPr>
-        <w:pStyle w:val="Heading2"/>
+        <w:pStyle w:val="Nagwek2"/>
         <w:tabs>
           <w:tab w:val="left" w:pos="1000"/>
         </w:tabs>
@@ -2588,7 +2670,7 @@
     </w:p>
     <w:p>
       <w:pPr>
-        <w:pStyle w:val="Heading2"/>
+        <w:pStyle w:val="Nagwek2"/>
         <w:numPr>
           <w:ilvl w:val="1"/>
           <w:numId w:val="8"/>
@@ -2637,7 +2719,7 @@
     </w:p>
     <w:p>
       <w:pPr>
-        <w:pStyle w:val="Heading2"/>
+        <w:pStyle w:val="Nagwek2"/>
         <w:tabs>
           <w:tab w:val="left" w:pos="1000"/>
         </w:tabs>
@@ -2665,7 +2747,7 @@
     </w:p>
     <w:p>
       <w:pPr>
-        <w:pStyle w:val="BodyText"/>
+        <w:pStyle w:val="Tekstpodstawowy"/>
         <w:numPr>
           <w:ilvl w:val="0"/>
           <w:numId w:val="11"/>
@@ -2677,7 +2759,7 @@
     </w:p>
     <w:p>
       <w:pPr>
-        <w:pStyle w:val="BodyText"/>
+        <w:pStyle w:val="Tekstpodstawowy"/>
         <w:numPr>
           <w:ilvl w:val="0"/>
           <w:numId w:val="11"/>
@@ -2689,7 +2771,7 @@
     </w:p>
     <w:p>
       <w:pPr>
-        <w:pStyle w:val="BodyText"/>
+        <w:pStyle w:val="Tekstpodstawowy"/>
         <w:numPr>
           <w:ilvl w:val="0"/>
           <w:numId w:val="11"/>
@@ -2701,7 +2783,7 @@
     </w:p>
     <w:p>
       <w:pPr>
-        <w:pStyle w:val="BodyText"/>
+        <w:pStyle w:val="Tekstpodstawowy"/>
         <w:numPr>
           <w:ilvl w:val="0"/>
           <w:numId w:val="11"/>
@@ -2713,7 +2795,7 @@
     </w:p>
     <w:p>
       <w:pPr>
-        <w:pStyle w:val="BodyText"/>
+        <w:pStyle w:val="Tekstpodstawowy"/>
         <w:numPr>
           <w:ilvl w:val="0"/>
           <w:numId w:val="11"/>
@@ -2725,7 +2807,7 @@
     </w:p>
     <w:p>
       <w:pPr>
-        <w:pStyle w:val="BodyText"/>
+        <w:pStyle w:val="Tekstpodstawowy"/>
         <w:numPr>
           <w:ilvl w:val="0"/>
           <w:numId w:val="11"/>
@@ -2737,7 +2819,7 @@
     </w:p>
     <w:p>
       <w:pPr>
-        <w:pStyle w:val="BodyText"/>
+        <w:pStyle w:val="Tekstpodstawowy"/>
         <w:spacing w:before="9"/>
         <w:rPr>
           <w:sz w:val="34"/>
@@ -2746,7 +2828,7 @@
     </w:p>
     <w:p>
       <w:pPr>
-        <w:pStyle w:val="Heading2"/>
+        <w:pStyle w:val="Nagwek2"/>
         <w:numPr>
           <w:ilvl w:val="1"/>
           <w:numId w:val="8"/>
@@ -2797,7 +2879,7 @@
     </w:p>
     <w:p>
       <w:pPr>
-        <w:pStyle w:val="BodyText"/>
+        <w:pStyle w:val="Tekstpodstawowy"/>
       </w:pPr>
       <w:r>
         <w:t>Zdecydowano, aby przy realizacji projektu korzystać z programu MATLAB. Narzędzie to wybrano ze względu na doświadczenie w jego stosowaniu zdobyte podczas tego semestru.</w:t>
@@ -2805,17 +2887,17 @@
     </w:p>
     <w:p>
       <w:pPr>
-        <w:pStyle w:val="BodyText"/>
-      </w:pPr>
-    </w:p>
-    <w:p>
-      <w:pPr>
-        <w:pStyle w:val="BodyText"/>
-      </w:pPr>
-    </w:p>
-    <w:p>
-      <w:pPr>
-        <w:pStyle w:val="BodyText"/>
+        <w:pStyle w:val="Tekstpodstawowy"/>
+      </w:pPr>
+    </w:p>
+    <w:p>
+      <w:pPr>
+        <w:pStyle w:val="Tekstpodstawowy"/>
+      </w:pPr>
+    </w:p>
+    <w:p>
+      <w:pPr>
+        <w:pStyle w:val="Tekstpodstawowy"/>
         <w:spacing w:before="11"/>
         <w:rPr>
           <w:sz w:val="29"/>
@@ -2824,7 +2906,7 @@
     </w:p>
     <w:p>
       <w:pPr>
-        <w:pStyle w:val="Heading1"/>
+        <w:pStyle w:val="Nagwek1"/>
         <w:numPr>
           <w:ilvl w:val="0"/>
           <w:numId w:val="8"/>
@@ -2881,7 +2963,7 @@
     </w:p>
     <w:p>
       <w:pPr>
-        <w:pStyle w:val="BodyText"/>
+        <w:pStyle w:val="Tekstpodstawowy"/>
         <w:spacing w:before="266"/>
         <w:ind w:left="216"/>
         <w:jc w:val="both"/>
@@ -2967,7 +3049,7 @@
     </w:p>
     <w:p>
       <w:pPr>
-        <w:pStyle w:val="BodyText"/>
+        <w:pStyle w:val="Tekstpodstawowy"/>
         <w:spacing w:before="47"/>
         <w:ind w:left="216"/>
         <w:jc w:val="both"/>
@@ -3026,7 +3108,7 @@
     </w:p>
     <w:p>
       <w:pPr>
-        <w:pStyle w:val="BodyText"/>
+        <w:pStyle w:val="Tekstpodstawowy"/>
         <w:spacing w:before="7"/>
         <w:rPr>
           <w:sz w:val="20"/>
@@ -3084,7 +3166,7 @@
           </w:tcPr>
           <w:p>
             <w:pPr>
-              <w:pStyle w:val="BodyText"/>
+              <w:pStyle w:val="Tekstpodstawowy"/>
             </w:pPr>
             <w:r>
               <w:t>Stworzenie bazy danych do trenowania sieci, Opracowanie algorytmu do trenowania sieci</w:t>
@@ -3134,7 +3216,7 @@
           </w:tcPr>
           <w:p>
             <w:pPr>
-              <w:pStyle w:val="BodyText"/>
+              <w:pStyle w:val="Tekstpodstawowy"/>
             </w:pPr>
             <w:r>
               <w:t>Stworzenie interfejsu użytkownika, Przygotowanie obrazu do rozpoznawania tekstu, Opracowanie algorytmu odczytywania z obrazu</w:t>
@@ -3183,7 +3265,7 @@
           </w:tcPr>
           <w:p>
             <w:pPr>
-              <w:pStyle w:val="BodyText"/>
+              <w:pStyle w:val="Tekstpodstawowy"/>
             </w:pPr>
             <w:r>
               <w:t>Opracowanie dokumentacji opisującej projekt</w:t>
@@ -3218,7 +3300,7 @@
     </w:p>
     <w:p>
       <w:pPr>
-        <w:pStyle w:val="Heading1"/>
+        <w:pStyle w:val="Nagwek1"/>
         <w:numPr>
           <w:ilvl w:val="0"/>
           <w:numId w:val="8"/>
@@ -3269,7 +3351,7 @@
     </w:p>
     <w:p>
       <w:pPr>
-        <w:pStyle w:val="BodyText"/>
+        <w:pStyle w:val="Tekstpodstawowy"/>
       </w:pPr>
       <w:r>
         <w:rPr>
@@ -3288,6 +3370,7 @@
       <w:r>
         <w:t xml:space="preserve"> (funkcja </w:t>
       </w:r>
+      <w:proofErr w:type="spellStart"/>
       <w:r>
         <w:rPr>
           <w:b/>
@@ -3295,6 +3378,7 @@
         </w:rPr>
         <w:t>prepareImage</w:t>
       </w:r>
+      <w:proofErr w:type="spellEnd"/>
       <w:r>
         <w:t>)</w:t>
       </w:r>
@@ -3308,17 +3392,33 @@
         <w:t xml:space="preserve"> do rozpoznawania tekstu. </w:t>
       </w:r>
       <w:r>
-        <w:t>Najpierw sprawdzane jest czy obraz jest w pełni biały, jeśli tak, to uznawany jest za cyfrowy i jest zwracany bez dalszej analizy. W przeciwnym wypadku, obraz jest binaryzowany. Następnie, obiekty znajdujące się na obrazie są analizowane przez funkcję objectprops, która zwraca informacje o właściwościach obiektów. Na koniec, na podstawie tych informacji, obraz jest obracany o odpowiedni kąt i wycięte zostają fragmenty poza kartką</w:t>
-      </w:r>
-    </w:p>
-    <w:p>
-      <w:pPr>
-        <w:pStyle w:val="BodyText"/>
-      </w:pPr>
-    </w:p>
-    <w:p>
-      <w:pPr>
-        <w:pStyle w:val="BodyText"/>
+        <w:t xml:space="preserve">Najpierw sprawdzane jest czy obraz jest w pełni biały, jeśli tak, to uznawany jest za cyfrowy i jest zwracany bez dalszej analizy. W przeciwnym wypadku, obraz jest </w:t>
+      </w:r>
+      <w:proofErr w:type="spellStart"/>
+      <w:r>
+        <w:t>binaryzowany</w:t>
+      </w:r>
+      <w:proofErr w:type="spellEnd"/>
+      <w:r>
+        <w:t xml:space="preserve">. Następnie, obiekty znajdujące się na obrazie są analizowane przez funkcję </w:t>
+      </w:r>
+      <w:proofErr w:type="spellStart"/>
+      <w:r>
+        <w:t>objectprops</w:t>
+      </w:r>
+      <w:proofErr w:type="spellEnd"/>
+      <w:r>
+        <w:t>, która zwraca informacje o właściwościach obiektów. Na koniec, na podstawie tych informacji, obraz jest obracany o odpowiedni kąt i wycięte zostają fragmenty poza kartką</w:t>
+      </w:r>
+    </w:p>
+    <w:p>
+      <w:pPr>
+        <w:pStyle w:val="Tekstpodstawowy"/>
+      </w:pPr>
+    </w:p>
+    <w:p>
+      <w:pPr>
+        <w:pStyle w:val="Tekstpodstawowy"/>
       </w:pPr>
       <w:r>
         <w:t>A</w:t>
@@ -3331,20 +3431,33 @@
         <w:t xml:space="preserve">lgorytm tworzenia bazy obrazów </w:t>
       </w:r>
       <w:r>
-        <w:t>– używany do utworzenia bazy danych zawierającej podfoldery, w których są zapisywane</w:t>
-      </w:r>
-      <w:r>
-        <w:t xml:space="preserve"> wygenerowane obrazy ze zniekształconymi literami/znakami dla każdej czcionki z tablicy fontList</w:t>
-      </w:r>
-    </w:p>
-    <w:p>
-      <w:pPr>
-        <w:pStyle w:val="BodyText"/>
-      </w:pPr>
-    </w:p>
-    <w:p>
-      <w:pPr>
-        <w:pStyle w:val="BodyText"/>
+        <w:t xml:space="preserve">– używany do utworzenia bazy danych zawierającej </w:t>
+      </w:r>
+      <w:proofErr w:type="spellStart"/>
+      <w:r>
+        <w:t>podfoldery</w:t>
+      </w:r>
+      <w:proofErr w:type="spellEnd"/>
+      <w:r>
+        <w:t>, w których są zapisywane</w:t>
+      </w:r>
+      <w:r>
+        <w:t xml:space="preserve"> wygenerowane obrazy ze zniekształconymi literami/znakami dla każdej czcionki z tablicy </w:t>
+      </w:r>
+      <w:proofErr w:type="spellStart"/>
+      <w:r>
+        <w:t>fontList</w:t>
+      </w:r>
+      <w:proofErr w:type="spellEnd"/>
+    </w:p>
+    <w:p>
+      <w:pPr>
+        <w:pStyle w:val="Tekstpodstawowy"/>
+      </w:pPr>
+    </w:p>
+    <w:p>
+      <w:pPr>
+        <w:pStyle w:val="Tekstpodstawowy"/>
       </w:pPr>
       <w:r>
         <w:rPr>
@@ -3357,17 +3470,25 @@
         <w:t xml:space="preserve"> – polega na przygotowaniu danych do trenowania przez utworzenie bazy danych oraz podzielenia ich na dane treningowe i walidacyjne. Następnie </w:t>
       </w:r>
       <w:r>
-        <w:t>definiowana jest struktura sieci neuronowej, ustawia się opcje jej treningu i wykonuje trening za pomocą funkcji trainNetwork. Po zakończonym treningu sieć jest zapisywana, a jej dokładność sprawdzana jest na danych walidacyjnych</w:t>
-      </w:r>
-    </w:p>
-    <w:p>
-      <w:pPr>
-        <w:pStyle w:val="BodyText"/>
-      </w:pPr>
-    </w:p>
-    <w:p>
-      <w:pPr>
-        <w:pStyle w:val="BodyText"/>
+        <w:t xml:space="preserve">definiowana jest struktura sieci neuronowej, ustawia się opcje jej treningu i wykonuje trening za pomocą funkcji </w:t>
+      </w:r>
+      <w:proofErr w:type="spellStart"/>
+      <w:r>
+        <w:t>trainNetwork</w:t>
+      </w:r>
+      <w:proofErr w:type="spellEnd"/>
+      <w:r>
+        <w:t>. Po zakończonym treningu sieć jest zapisywana, a jej dokładność sprawdzana jest na danych walidacyjnych</w:t>
+      </w:r>
+    </w:p>
+    <w:p>
+      <w:pPr>
+        <w:pStyle w:val="Tekstpodstawowy"/>
+      </w:pPr>
+    </w:p>
+    <w:p>
+      <w:pPr>
+        <w:pStyle w:val="Tekstpodstawowy"/>
       </w:pPr>
       <w:r>
         <w:rPr>
@@ -3379,6 +3500,7 @@
       <w:r>
         <w:t xml:space="preserve"> (funkcja </w:t>
       </w:r>
+      <w:proofErr w:type="spellStart"/>
       <w:r>
         <w:rPr>
           <w:b/>
@@ -3386,11 +3508,20 @@
         </w:rPr>
         <w:t>mergeObjects</w:t>
       </w:r>
+      <w:proofErr w:type="spellEnd"/>
       <w:r>
         <w:t xml:space="preserve">) – polega na </w:t>
       </w:r>
       <w:r>
-        <w:t xml:space="preserve">nadaniu etykiety każdemu znakowi znajdującemu się na obrazie, a następnie na podstawie pozycji obiektów uzyskanych za pomocą funkcji regionprops, </w:t>
+        <w:t xml:space="preserve">nadaniu etykiety każdemu znakowi znajdującemu się na obrazie, a następnie na podstawie pozycji obiektów uzyskanych za pomocą funkcji </w:t>
+      </w:r>
+      <w:proofErr w:type="spellStart"/>
+      <w:r>
+        <w:t>regionprops</w:t>
+      </w:r>
+      <w:proofErr w:type="spellEnd"/>
+      <w:r>
+        <w:t xml:space="preserve">, </w:t>
       </w:r>
       <w:r>
         <w:t>sprawdza czy dwa obiekty są blisko siebie. Jeśli tak, scala oba obiekty przypisując jednemu z nich etykietę drugiego</w:t>
@@ -3398,17 +3529,17 @@
     </w:p>
     <w:p>
       <w:pPr>
-        <w:pStyle w:val="BodyText"/>
-      </w:pPr>
-    </w:p>
-    <w:p>
-      <w:pPr>
-        <w:pStyle w:val="BodyText"/>
-      </w:pPr>
-    </w:p>
-    <w:p>
-      <w:pPr>
-        <w:pStyle w:val="Heading1"/>
+        <w:pStyle w:val="Tekstpodstawowy"/>
+      </w:pPr>
+    </w:p>
+    <w:p>
+      <w:pPr>
+        <w:pStyle w:val="Tekstpodstawowy"/>
+      </w:pPr>
+    </w:p>
+    <w:p>
+      <w:pPr>
+        <w:pStyle w:val="Nagwek1"/>
         <w:numPr>
           <w:ilvl w:val="0"/>
           <w:numId w:val="8"/>
@@ -3429,12 +3560,13 @@
     </w:p>
     <w:p>
       <w:pPr>
-        <w:pStyle w:val="BodyText"/>
+        <w:pStyle w:val="Tekstpodstawowy"/>
         <w:numPr>
           <w:ilvl w:val="0"/>
           <w:numId w:val="14"/>
         </w:numPr>
       </w:pPr>
+      <w:proofErr w:type="spellStart"/>
       <w:r>
         <w:rPr>
           <w:b/>
@@ -3442,6 +3574,7 @@
         </w:rPr>
         <w:t>prepareImage</w:t>
       </w:r>
+      <w:proofErr w:type="spellEnd"/>
       <w:r>
         <w:t xml:space="preserve">– funkcja przygotowująca obraz do rozpoznawania tekstu. Przyjmuje </w:t>
       </w:r>
@@ -3476,12 +3609,20 @@
         <w:t xml:space="preserve">. </w:t>
       </w:r>
       <w:r>
-        <w:t>Zwraca ona zbinaryzowany obraz</w:t>
-      </w:r>
-    </w:p>
-    <w:p>
-      <w:pPr>
-        <w:pStyle w:val="BodyText"/>
+        <w:t xml:space="preserve">Zwraca ona </w:t>
+      </w:r>
+      <w:proofErr w:type="spellStart"/>
+      <w:r>
+        <w:t>zbinaryzowany</w:t>
+      </w:r>
+      <w:proofErr w:type="spellEnd"/>
+      <w:r>
+        <w:t xml:space="preserve"> obraz</w:t>
+      </w:r>
+    </w:p>
+    <w:p>
+      <w:pPr>
+        <w:pStyle w:val="Tekstpodstawowy"/>
         <w:numPr>
           <w:ilvl w:val="0"/>
           <w:numId w:val="14"/>
@@ -3509,18 +3650,27 @@
     </w:p>
     <w:p>
       <w:pPr>
-        <w:pStyle w:val="BodyText"/>
+        <w:pStyle w:val="Tekstpodstawowy"/>
         <w:numPr>
           <w:ilvl w:val="0"/>
           <w:numId w:val="14"/>
         </w:numPr>
       </w:pPr>
+      <w:proofErr w:type="spellStart"/>
       <w:r>
         <w:rPr>
           <w:b/>
           <w:bCs/>
         </w:rPr>
-        <w:t xml:space="preserve">loadImage </w:t>
+        <w:t>loadImage</w:t>
+      </w:r>
+      <w:proofErr w:type="spellEnd"/>
+      <w:r>
+        <w:rPr>
+          <w:b/>
+          <w:bCs/>
+        </w:rPr>
+        <w:t xml:space="preserve"> </w:t>
       </w:r>
       <w:r>
         <w:t>– funkcja wywoływana po naciśnięciu „Wybierz zdjęcie”. Otwiera okno dialogowe do wyboru pliku PNG lub JPG i ładuje</w:t>
@@ -3531,18 +3681,27 @@
     </w:p>
     <w:p>
       <w:pPr>
-        <w:pStyle w:val="BodyText"/>
+        <w:pStyle w:val="Tekstpodstawowy"/>
         <w:numPr>
           <w:ilvl w:val="0"/>
           <w:numId w:val="14"/>
         </w:numPr>
       </w:pPr>
+      <w:proofErr w:type="spellStart"/>
       <w:r>
         <w:rPr>
           <w:b/>
           <w:bCs/>
         </w:rPr>
-        <w:t xml:space="preserve">loadPreparedImage </w:t>
+        <w:t>loadPreparedImage</w:t>
+      </w:r>
+      <w:proofErr w:type="spellEnd"/>
+      <w:r>
+        <w:rPr>
+          <w:b/>
+          <w:bCs/>
+        </w:rPr>
+        <w:t xml:space="preserve"> </w:t>
       </w:r>
       <w:r>
         <w:t>– funkcja wywoływana po naciśnięciu „Przygotuj zdjęcie”. Przetwarza oryginalny obraz i wyświetla wynik</w:t>
@@ -3550,18 +3709,27 @@
     </w:p>
     <w:p>
       <w:pPr>
-        <w:pStyle w:val="BodyText"/>
+        <w:pStyle w:val="Tekstpodstawowy"/>
         <w:numPr>
           <w:ilvl w:val="0"/>
           <w:numId w:val="14"/>
         </w:numPr>
       </w:pPr>
+      <w:proofErr w:type="spellStart"/>
       <w:r>
         <w:rPr>
           <w:b/>
           <w:bCs/>
         </w:rPr>
-        <w:t xml:space="preserve">translateImage </w:t>
+        <w:t>translateImage</w:t>
+      </w:r>
+      <w:proofErr w:type="spellEnd"/>
+      <w:r>
+        <w:rPr>
+          <w:b/>
+          <w:bCs/>
+        </w:rPr>
+        <w:t xml:space="preserve"> </w:t>
       </w:r>
       <w:r>
         <w:t xml:space="preserve">– funkcja wywoływana po naciśnięciu „Konwertuj na tekst”. Rozpoznaje tekst na przygotowanym obrazie i wyświetla wynik w polu </w:t>
@@ -3573,18 +3741,27 @@
     </w:p>
     <w:p>
       <w:pPr>
-        <w:pStyle w:val="BodyText"/>
+        <w:pStyle w:val="Tekstpodstawowy"/>
         <w:numPr>
           <w:ilvl w:val="0"/>
           <w:numId w:val="14"/>
         </w:numPr>
       </w:pPr>
+      <w:proofErr w:type="spellStart"/>
       <w:r>
         <w:rPr>
           <w:b/>
           <w:bCs/>
         </w:rPr>
-        <w:t xml:space="preserve">rotateImage </w:t>
+        <w:t>rotateImage</w:t>
+      </w:r>
+      <w:proofErr w:type="spellEnd"/>
+      <w:r>
+        <w:rPr>
+          <w:b/>
+          <w:bCs/>
+        </w:rPr>
+        <w:t xml:space="preserve"> </w:t>
       </w:r>
       <w:r>
         <w:t>– funkcja obracająca obraz o zadany kąt</w:t>
@@ -3592,18 +3769,27 @@
     </w:p>
     <w:p>
       <w:pPr>
-        <w:pStyle w:val="BodyText"/>
+        <w:pStyle w:val="Tekstpodstawowy"/>
         <w:numPr>
           <w:ilvl w:val="0"/>
           <w:numId w:val="14"/>
         </w:numPr>
       </w:pPr>
+      <w:proofErr w:type="spellStart"/>
       <w:r>
         <w:rPr>
           <w:b/>
           <w:bCs/>
         </w:rPr>
-        <w:t xml:space="preserve">splitEachLabel </w:t>
+        <w:t>splitEachLabel</w:t>
+      </w:r>
+      <w:proofErr w:type="spellEnd"/>
+      <w:r>
+        <w:rPr>
+          <w:b/>
+          <w:bCs/>
+        </w:rPr>
+        <w:t xml:space="preserve"> </w:t>
       </w:r>
       <w:r>
         <w:t>– funkcja losowo dzieląca obrazy z bazy danych na obrazy przeznaczone do trenowania sieci oraz na przeznaczone do jej walidacji</w:t>
@@ -3611,18 +3797,27 @@
     </w:p>
     <w:p>
       <w:pPr>
-        <w:pStyle w:val="BodyText"/>
+        <w:pStyle w:val="Tekstpodstawowy"/>
         <w:numPr>
           <w:ilvl w:val="0"/>
           <w:numId w:val="14"/>
         </w:numPr>
       </w:pPr>
+      <w:proofErr w:type="spellStart"/>
       <w:r>
         <w:rPr>
           <w:b/>
           <w:bCs/>
         </w:rPr>
-        <w:t xml:space="preserve">trainingOptions </w:t>
+        <w:t>trainingOptions</w:t>
+      </w:r>
+      <w:proofErr w:type="spellEnd"/>
+      <w:r>
+        <w:rPr>
+          <w:b/>
+          <w:bCs/>
+        </w:rPr>
+        <w:t xml:space="preserve"> </w:t>
       </w:r>
       <w:r>
         <w:t>– funkcja ustawiająca opcje treningu sieci neuronowej</w:t>
@@ -3630,18 +3825,27 @@
     </w:p>
     <w:p>
       <w:pPr>
-        <w:pStyle w:val="BodyText"/>
+        <w:pStyle w:val="Tekstpodstawowy"/>
         <w:numPr>
           <w:ilvl w:val="0"/>
           <w:numId w:val="14"/>
         </w:numPr>
       </w:pPr>
+      <w:proofErr w:type="spellStart"/>
       <w:r>
         <w:rPr>
           <w:b/>
           <w:bCs/>
         </w:rPr>
-        <w:t xml:space="preserve">trainNetwork </w:t>
+        <w:t>trainNetwork</w:t>
+      </w:r>
+      <w:proofErr w:type="spellEnd"/>
+      <w:r>
+        <w:rPr>
+          <w:b/>
+          <w:bCs/>
+        </w:rPr>
+        <w:t xml:space="preserve"> </w:t>
       </w:r>
       <w:r>
         <w:t>– funkcja trenująca sieć neuronową  na podstawie danych treningowych oraz zdefiniowanych wcześniej architektury sieci oraz opcji treningu</w:t>
@@ -3649,18 +3853,27 @@
     </w:p>
     <w:p>
       <w:pPr>
-        <w:pStyle w:val="BodyText"/>
+        <w:pStyle w:val="Tekstpodstawowy"/>
         <w:numPr>
           <w:ilvl w:val="0"/>
           <w:numId w:val="14"/>
         </w:numPr>
       </w:pPr>
+      <w:proofErr w:type="spellStart"/>
       <w:r>
         <w:rPr>
           <w:b/>
           <w:bCs/>
         </w:rPr>
-        <w:t xml:space="preserve">randImage </w:t>
+        <w:t>randImage</w:t>
+      </w:r>
+      <w:proofErr w:type="spellEnd"/>
+      <w:r>
+        <w:rPr>
+          <w:b/>
+          <w:bCs/>
+        </w:rPr>
+        <w:t xml:space="preserve"> </w:t>
       </w:r>
       <w:r>
         <w:t>– funkcja generująca obrazy znaków z różnymi zniekształceniami</w:t>
@@ -3668,12 +3881,13 @@
     </w:p>
     <w:p>
       <w:pPr>
-        <w:pStyle w:val="BodyText"/>
+        <w:pStyle w:val="Tekstpodstawowy"/>
         <w:numPr>
           <w:ilvl w:val="0"/>
           <w:numId w:val="14"/>
         </w:numPr>
       </w:pPr>
+      <w:proofErr w:type="spellStart"/>
       <w:r>
         <w:rPr>
           <w:b/>
@@ -3681,11 +3895,20 @@
         </w:rPr>
         <w:t>setSensitivity</w:t>
       </w:r>
+      <w:proofErr w:type="spellEnd"/>
       <w:r>
         <w:t xml:space="preserve"> – funkcja ustawiająca wartość progu binaryzacji</w:t>
       </w:r>
       <w:r>
-        <w:t xml:space="preserve"> („sensitivity”)</w:t>
+        <w:t xml:space="preserve"> („</w:t>
+      </w:r>
+      <w:proofErr w:type="spellStart"/>
+      <w:r>
+        <w:t>sensitivity</w:t>
+      </w:r>
+      <w:proofErr w:type="spellEnd"/>
+      <w:r>
+        <w:t>”)</w:t>
       </w:r>
       <w:r>
         <w:t xml:space="preserve"> na wybraną przez użytkownika</w:t>
@@ -3693,56 +3916,115 @@
     </w:p>
     <w:p>
       <w:pPr>
-        <w:pStyle w:val="BodyText"/>
+        <w:pStyle w:val="Tekstpodstawowy"/>
         <w:numPr>
           <w:ilvl w:val="0"/>
           <w:numId w:val="14"/>
         </w:numPr>
       </w:pPr>
+      <w:proofErr w:type="spellStart"/>
       <w:r>
         <w:rPr>
           <w:b/>
           <w:bCs/>
         </w:rPr>
-        <w:t xml:space="preserve">setOpenSize </w:t>
-      </w:r>
-      <w:r>
-        <w:t>– funkcja ustawiająca wartość zmiennej „openSize” na wartość wybraną przez użytkownika</w:t>
-      </w:r>
-    </w:p>
-    <w:p>
-      <w:pPr>
-        <w:pStyle w:val="BodyText"/>
+        <w:t>setOpenSize</w:t>
+      </w:r>
+      <w:proofErr w:type="spellEnd"/>
+      <w:r>
+        <w:rPr>
+          <w:b/>
+          <w:bCs/>
+        </w:rPr>
+        <w:t xml:space="preserve"> </w:t>
+      </w:r>
+      <w:r>
+        <w:t>– funkcja ustawiająca wartość zmiennej „</w:t>
+      </w:r>
+      <w:proofErr w:type="spellStart"/>
+      <w:r>
+        <w:t>openSize</w:t>
+      </w:r>
+      <w:proofErr w:type="spellEnd"/>
+      <w:r>
+        <w:t>” na wartość wybraną przez użytkownika</w:t>
+      </w:r>
+    </w:p>
+    <w:p>
+      <w:pPr>
+        <w:pStyle w:val="Tekstpodstawowy"/>
         <w:numPr>
           <w:ilvl w:val="0"/>
           <w:numId w:val="14"/>
         </w:numPr>
       </w:pPr>
+      <w:proofErr w:type="spellStart"/>
       <w:r>
         <w:rPr>
           <w:b/>
           <w:bCs/>
         </w:rPr>
-        <w:t xml:space="preserve">setBadLIghting </w:t>
-      </w:r>
-      <w:r>
-        <w:t>– funkcja ustawiająca wartość zmiennej „badLighting” na true lub false w zależności od wyboru użytkownika</w:t>
-      </w:r>
-    </w:p>
-    <w:p>
-      <w:pPr>
-        <w:pStyle w:val="BodyText"/>
+        <w:t>setBadLIghting</w:t>
+      </w:r>
+      <w:proofErr w:type="spellEnd"/>
+      <w:r>
+        <w:rPr>
+          <w:b/>
+          <w:bCs/>
+        </w:rPr>
+        <w:t xml:space="preserve"> </w:t>
+      </w:r>
+      <w:r>
+        <w:t>– funkcja ustawiająca wartość zmiennej „</w:t>
+      </w:r>
+      <w:proofErr w:type="spellStart"/>
+      <w:r>
+        <w:t>badLighting</w:t>
+      </w:r>
+      <w:proofErr w:type="spellEnd"/>
+      <w:r>
+        <w:t xml:space="preserve">” na </w:t>
+      </w:r>
+      <w:proofErr w:type="spellStart"/>
+      <w:r>
+        <w:t>true</w:t>
+      </w:r>
+      <w:proofErr w:type="spellEnd"/>
+      <w:r>
+        <w:t xml:space="preserve"> lub </w:t>
+      </w:r>
+      <w:proofErr w:type="spellStart"/>
+      <w:r>
+        <w:t>false</w:t>
+      </w:r>
+      <w:proofErr w:type="spellEnd"/>
+      <w:r>
+        <w:t xml:space="preserve"> w zależności od wyboru użytkownika</w:t>
+      </w:r>
+    </w:p>
+    <w:p>
+      <w:pPr>
+        <w:pStyle w:val="Tekstpodstawowy"/>
         <w:numPr>
           <w:ilvl w:val="0"/>
           <w:numId w:val="14"/>
         </w:numPr>
       </w:pPr>
+      <w:proofErr w:type="spellStart"/>
       <w:r>
         <w:rPr>
           <w:b/>
           <w:bCs/>
         </w:rPr>
-        <w:t xml:space="preserve">waitbar – </w:t>
+        <w:t>waitbar</w:t>
+      </w:r>
+      <w:proofErr w:type="spellEnd"/>
+      <w:r>
+        <w:rPr>
+          <w:b/>
+          <w:bCs/>
+        </w:rPr>
+        <w:t xml:space="preserve"> – </w:t>
       </w:r>
       <w:r>
         <w:t>funkcja</w:t>
@@ -3760,18 +4042,27 @@
     </w:p>
     <w:p>
       <w:pPr>
-        <w:pStyle w:val="BodyText"/>
+        <w:pStyle w:val="Tekstpodstawowy"/>
         <w:numPr>
           <w:ilvl w:val="0"/>
           <w:numId w:val="14"/>
         </w:numPr>
       </w:pPr>
+      <w:proofErr w:type="spellStart"/>
       <w:r>
         <w:rPr>
           <w:b/>
           <w:bCs/>
         </w:rPr>
-        <w:t xml:space="preserve">openSize </w:t>
+        <w:t>openSize</w:t>
+      </w:r>
+      <w:proofErr w:type="spellEnd"/>
+      <w:r>
+        <w:rPr>
+          <w:b/>
+          <w:bCs/>
+        </w:rPr>
+        <w:t xml:space="preserve"> </w:t>
       </w:r>
       <w:r>
         <w:t>– zmienna określająca rozmiar kropki, która jest używana do usunięcia szumów z obrazu</w:t>
@@ -3779,18 +4070,27 @@
     </w:p>
     <w:p>
       <w:pPr>
-        <w:pStyle w:val="BodyText"/>
+        <w:pStyle w:val="Tekstpodstawowy"/>
         <w:numPr>
           <w:ilvl w:val="0"/>
           <w:numId w:val="14"/>
         </w:numPr>
       </w:pPr>
+      <w:proofErr w:type="spellStart"/>
       <w:r>
         <w:rPr>
           <w:b/>
           <w:bCs/>
         </w:rPr>
-        <w:t xml:space="preserve">badLighting </w:t>
+        <w:t>badLighting</w:t>
+      </w:r>
+      <w:proofErr w:type="spellEnd"/>
+      <w:r>
+        <w:rPr>
+          <w:b/>
+          <w:bCs/>
+        </w:rPr>
+        <w:t xml:space="preserve"> </w:t>
       </w:r>
       <w:r>
         <w:t>– zmienna określająca czy obraz jest zdjęciem o złym oświetleniu</w:t>
@@ -3798,18 +4098,27 @@
     </w:p>
     <w:p>
       <w:pPr>
-        <w:pStyle w:val="BodyText"/>
+        <w:pStyle w:val="Tekstpodstawowy"/>
         <w:numPr>
           <w:ilvl w:val="0"/>
           <w:numId w:val="14"/>
         </w:numPr>
       </w:pPr>
+      <w:proofErr w:type="spellStart"/>
       <w:r>
         <w:rPr>
           <w:b/>
           <w:bCs/>
         </w:rPr>
-        <w:t xml:space="preserve">imdsTrain </w:t>
+        <w:t>imdsTrain</w:t>
+      </w:r>
+      <w:proofErr w:type="spellEnd"/>
+      <w:r>
+        <w:rPr>
+          <w:b/>
+          <w:bCs/>
+        </w:rPr>
+        <w:t xml:space="preserve"> </w:t>
       </w:r>
       <w:r>
         <w:t>– zmienna przechowująca obrazy do trenowania sieci</w:t>
@@ -3817,18 +4126,27 @@
     </w:p>
     <w:p>
       <w:pPr>
-        <w:pStyle w:val="BodyText"/>
+        <w:pStyle w:val="Tekstpodstawowy"/>
         <w:numPr>
           <w:ilvl w:val="0"/>
           <w:numId w:val="14"/>
         </w:numPr>
       </w:pPr>
+      <w:proofErr w:type="spellStart"/>
       <w:r>
         <w:rPr>
           <w:b/>
           <w:bCs/>
         </w:rPr>
-        <w:t xml:space="preserve">imdsValidation </w:t>
+        <w:t>imdsValidation</w:t>
+      </w:r>
+      <w:proofErr w:type="spellEnd"/>
+      <w:r>
+        <w:rPr>
+          <w:b/>
+          <w:bCs/>
+        </w:rPr>
+        <w:t xml:space="preserve"> </w:t>
       </w:r>
       <w:r>
         <w:t>– zmienna przechowująca obrazy do walidacji sieci</w:t>
@@ -3836,18 +4154,27 @@
     </w:p>
     <w:p>
       <w:pPr>
-        <w:pStyle w:val="BodyText"/>
+        <w:pStyle w:val="Tekstpodstawowy"/>
         <w:numPr>
           <w:ilvl w:val="0"/>
           <w:numId w:val="14"/>
         </w:numPr>
       </w:pPr>
+      <w:proofErr w:type="spellStart"/>
       <w:r>
         <w:rPr>
           <w:b/>
           <w:bCs/>
         </w:rPr>
-        <w:t xml:space="preserve">gridLayout </w:t>
+        <w:t>gridLayout</w:t>
+      </w:r>
+      <w:proofErr w:type="spellEnd"/>
+      <w:r>
+        <w:rPr>
+          <w:b/>
+          <w:bCs/>
+        </w:rPr>
+        <w:t xml:space="preserve"> </w:t>
       </w:r>
       <w:r>
         <w:t>– obiekt reprezentujący siatkę dla elementów interfejsu użytkownika. Jest odpowiedzialny za wymiary oraz rozmieszczenie elementów na ekranie</w:t>
@@ -3855,18 +4182,27 @@
     </w:p>
     <w:p>
       <w:pPr>
-        <w:pStyle w:val="BodyText"/>
+        <w:pStyle w:val="Tekstpodstawowy"/>
         <w:numPr>
           <w:ilvl w:val="0"/>
           <w:numId w:val="14"/>
         </w:numPr>
       </w:pPr>
+      <w:proofErr w:type="spellStart"/>
       <w:r>
         <w:rPr>
           <w:b/>
           <w:bCs/>
         </w:rPr>
-        <w:t xml:space="preserve">layers </w:t>
+        <w:t>layers</w:t>
+      </w:r>
+      <w:proofErr w:type="spellEnd"/>
+      <w:r>
+        <w:rPr>
+          <w:b/>
+          <w:bCs/>
+        </w:rPr>
+        <w:t xml:space="preserve"> </w:t>
       </w:r>
       <w:r>
         <w:t>– obiekt definiujący architekturę sieci neuronowej</w:t>
@@ -3874,12 +4210,13 @@
     </w:p>
     <w:p>
       <w:pPr>
-        <w:pStyle w:val="BodyText"/>
+        <w:pStyle w:val="Tekstpodstawowy"/>
         <w:numPr>
           <w:ilvl w:val="0"/>
           <w:numId w:val="14"/>
         </w:numPr>
       </w:pPr>
+      <w:proofErr w:type="spellStart"/>
       <w:r>
         <w:rPr>
           <w:b/>
@@ -3887,18 +4224,20 @@
         </w:rPr>
         <w:t>fontsList</w:t>
       </w:r>
+      <w:proofErr w:type="spellEnd"/>
       <w:r>
         <w:t xml:space="preserve"> – tablica zawierająca listę czcionek użytych do trenowania sieci neuronowej</w:t>
       </w:r>
     </w:p>
     <w:p>
       <w:pPr>
-        <w:pStyle w:val="BodyText"/>
+        <w:pStyle w:val="Tekstpodstawowy"/>
         <w:numPr>
           <w:ilvl w:val="0"/>
           <w:numId w:val="14"/>
         </w:numPr>
       </w:pPr>
+      <w:proofErr w:type="spellStart"/>
       <w:r>
         <w:rPr>
           <w:b/>
@@ -3906,18 +4245,20 @@
         </w:rPr>
         <w:t>charsList</w:t>
       </w:r>
+      <w:proofErr w:type="spellEnd"/>
       <w:r>
         <w:t xml:space="preserve"> – tablica zawierająca listę znaków użytych do trenowania sieci neuronowej</w:t>
       </w:r>
     </w:p>
     <w:p>
       <w:pPr>
-        <w:pStyle w:val="BodyText"/>
+        <w:pStyle w:val="Tekstpodstawowy"/>
         <w:numPr>
           <w:ilvl w:val="0"/>
           <w:numId w:val="14"/>
         </w:numPr>
       </w:pPr>
+      <w:proofErr w:type="spellStart"/>
       <w:r>
         <w:rPr>
           <w:b/>
@@ -3925,24 +4266,42 @@
         </w:rPr>
         <w:t>database</w:t>
       </w:r>
-      <w:r>
-        <w:t xml:space="preserve"> – folder zawierający podfoldery z wygenerowanymi obrazami dla każdego znaku</w:t>
-      </w:r>
-    </w:p>
-    <w:p>
-      <w:pPr>
-        <w:pStyle w:val="BodyText"/>
+      <w:proofErr w:type="spellEnd"/>
+      <w:r>
+        <w:t xml:space="preserve"> – folder zawierający </w:t>
+      </w:r>
+      <w:proofErr w:type="spellStart"/>
+      <w:r>
+        <w:t>podfoldery</w:t>
+      </w:r>
+      <w:proofErr w:type="spellEnd"/>
+      <w:r>
+        <w:t xml:space="preserve"> z wygenerowanymi obrazami dla każdego znaku</w:t>
+      </w:r>
+    </w:p>
+    <w:p>
+      <w:pPr>
+        <w:pStyle w:val="Tekstpodstawowy"/>
         <w:numPr>
           <w:ilvl w:val="0"/>
           <w:numId w:val="14"/>
         </w:numPr>
       </w:pPr>
+      <w:proofErr w:type="spellStart"/>
       <w:r>
         <w:rPr>
           <w:b/>
           <w:bCs/>
         </w:rPr>
-        <w:t xml:space="preserve">originalImage </w:t>
+        <w:t>originalImage</w:t>
+      </w:r>
+      <w:proofErr w:type="spellEnd"/>
+      <w:r>
+        <w:rPr>
+          <w:b/>
+          <w:bCs/>
+        </w:rPr>
+        <w:t xml:space="preserve"> </w:t>
       </w:r>
       <w:r>
         <w:t>– obiekt reprezentujący oryginalny obraz wczytany przez użytkownika</w:t>
@@ -3950,37 +4309,60 @@
     </w:p>
     <w:p>
       <w:pPr>
-        <w:pStyle w:val="BodyText"/>
+        <w:pStyle w:val="Tekstpodstawowy"/>
         <w:numPr>
           <w:ilvl w:val="0"/>
           <w:numId w:val="14"/>
         </w:numPr>
       </w:pPr>
+      <w:proofErr w:type="spellStart"/>
       <w:r>
         <w:rPr>
           <w:b/>
           <w:bCs/>
         </w:rPr>
-        <w:t xml:space="preserve">preparedImage </w:t>
-      </w:r>
-      <w:r>
-        <w:t>– obiekt reprezentujący obraz po przetworzeniu przez funkcję prepareImage</w:t>
-      </w:r>
-    </w:p>
-    <w:p>
-      <w:pPr>
-        <w:pStyle w:val="BodyText"/>
+        <w:t>preparedImage</w:t>
+      </w:r>
+      <w:proofErr w:type="spellEnd"/>
+      <w:r>
+        <w:rPr>
+          <w:b/>
+          <w:bCs/>
+        </w:rPr>
+        <w:t xml:space="preserve"> </w:t>
+      </w:r>
+      <w:r>
+        <w:t xml:space="preserve">– obiekt reprezentujący obraz po przetworzeniu przez funkcję </w:t>
+      </w:r>
+      <w:proofErr w:type="spellStart"/>
+      <w:r>
+        <w:t>prepareImage</w:t>
+      </w:r>
+      <w:proofErr w:type="spellEnd"/>
+    </w:p>
+    <w:p>
+      <w:pPr>
+        <w:pStyle w:val="Tekstpodstawowy"/>
         <w:numPr>
           <w:ilvl w:val="0"/>
           <w:numId w:val="14"/>
         </w:numPr>
       </w:pPr>
+      <w:proofErr w:type="spellStart"/>
       <w:r>
         <w:rPr>
           <w:b/>
           <w:bCs/>
         </w:rPr>
-        <w:t xml:space="preserve">textArea </w:t>
+        <w:t>textArea</w:t>
+      </w:r>
+      <w:proofErr w:type="spellEnd"/>
+      <w:r>
+        <w:rPr>
+          <w:b/>
+          <w:bCs/>
+        </w:rPr>
+        <w:t xml:space="preserve"> </w:t>
       </w:r>
       <w:r>
         <w:t>– obiekt reprezentujący pole tekstowe, w którym wyświetlany jest rozpoznany tekst</w:t>
@@ -3988,19 +4370,60 @@
     </w:p>
     <w:p>
       <w:pPr>
-        <w:pStyle w:val="BodyText"/>
+        <w:pStyle w:val="Tekstpodstawowy"/>
         <w:numPr>
           <w:ilvl w:val="0"/>
           <w:numId w:val="14"/>
         </w:numPr>
       </w:pPr>
+      <w:proofErr w:type="spellStart"/>
       <w:r>
         <w:rPr>
           <w:b/>
           <w:bCs/>
         </w:rPr>
         <w:lastRenderedPageBreak/>
-        <w:t xml:space="preserve">selectButton, prepareButton, converButton </w:t>
+        <w:t>selectButton</w:t>
+      </w:r>
+      <w:proofErr w:type="spellEnd"/>
+      <w:r>
+        <w:rPr>
+          <w:b/>
+          <w:bCs/>
+        </w:rPr>
+        <w:t xml:space="preserve">, </w:t>
+      </w:r>
+      <w:proofErr w:type="spellStart"/>
+      <w:r>
+        <w:rPr>
+          <w:b/>
+          <w:bCs/>
+        </w:rPr>
+        <w:t>prepareButton</w:t>
+      </w:r>
+      <w:proofErr w:type="spellEnd"/>
+      <w:r>
+        <w:rPr>
+          <w:b/>
+          <w:bCs/>
+        </w:rPr>
+        <w:t xml:space="preserve">, </w:t>
+      </w:r>
+      <w:proofErr w:type="spellStart"/>
+      <w:r>
+        <w:rPr>
+          <w:b/>
+          <w:bCs/>
+        </w:rPr>
+        <w:t>converButton</w:t>
+      </w:r>
+      <w:proofErr w:type="spellEnd"/>
+      <w:r>
+        <w:rPr>
+          <w:b/>
+          <w:bCs/>
+        </w:rPr>
+        <w:t xml:space="preserve"> </w:t>
       </w:r>
       <w:r>
         <w:t>– obiekty reprezentujące przyciski wywołujące funkcje po naciśnięciu</w:t>
@@ -4008,29 +4431,86 @@
     </w:p>
     <w:p>
       <w:pPr>
-        <w:pStyle w:val="BodyText"/>
+        <w:pStyle w:val="Tekstpodstawowy"/>
         <w:numPr>
           <w:ilvl w:val="0"/>
           <w:numId w:val="14"/>
         </w:numPr>
       </w:pPr>
+      <w:proofErr w:type="spellStart"/>
       <w:r>
         <w:rPr>
           <w:b/>
           <w:bCs/>
         </w:rPr>
-        <w:t xml:space="preserve">sliderSensitivity, sliderRotation, sliderOpen </w:t>
+        <w:t>sliderSensitivity</w:t>
+      </w:r>
+      <w:proofErr w:type="spellEnd"/>
+      <w:r>
+        <w:rPr>
+          <w:b/>
+          <w:bCs/>
+        </w:rPr>
+        <w:t xml:space="preserve">, </w:t>
+      </w:r>
+      <w:proofErr w:type="spellStart"/>
+      <w:r>
+        <w:rPr>
+          <w:b/>
+          <w:bCs/>
+        </w:rPr>
+        <w:t>sliderRotation</w:t>
+      </w:r>
+      <w:proofErr w:type="spellEnd"/>
+      <w:r>
+        <w:rPr>
+          <w:b/>
+          <w:bCs/>
+        </w:rPr>
+        <w:t xml:space="preserve">, </w:t>
+      </w:r>
+      <w:proofErr w:type="spellStart"/>
+      <w:r>
+        <w:rPr>
+          <w:b/>
+          <w:bCs/>
+        </w:rPr>
+        <w:t>sliderOpen</w:t>
+      </w:r>
+      <w:proofErr w:type="spellEnd"/>
+      <w:r>
+        <w:rPr>
+          <w:b/>
+          <w:bCs/>
+        </w:rPr>
+        <w:t xml:space="preserve"> </w:t>
       </w:r>
       <w:r>
         <w:t xml:space="preserve">– suwaki, którymi użytkownik może ustawić wartości </w:t>
       </w:r>
       <w:r>
-        <w:t>zmiennych „sensitivity”, „openSize” oraz kąt rotacji</w:t>
-      </w:r>
-    </w:p>
-    <w:p>
-      <w:pPr>
-        <w:pStyle w:val="BodyText"/>
+        <w:t>zmiennych „</w:t>
+      </w:r>
+      <w:proofErr w:type="spellStart"/>
+      <w:r>
+        <w:t>sensitivity</w:t>
+      </w:r>
+      <w:proofErr w:type="spellEnd"/>
+      <w:r>
+        <w:t>”, „</w:t>
+      </w:r>
+      <w:proofErr w:type="spellStart"/>
+      <w:r>
+        <w:t>openSize</w:t>
+      </w:r>
+      <w:proofErr w:type="spellEnd"/>
+      <w:r>
+        <w:t>” oraz kąt rotacji</w:t>
+      </w:r>
+    </w:p>
+    <w:p>
+      <w:pPr>
+        <w:pStyle w:val="Tekstpodstawowy"/>
         <w:numPr>
           <w:ilvl w:val="0"/>
           <w:numId w:val="14"/>
@@ -4040,6 +4520,7 @@
           <w:bCs/>
         </w:rPr>
       </w:pPr>
+      <w:proofErr w:type="spellStart"/>
       <w:r>
         <w:rPr>
           <w:b/>
@@ -4047,6 +4528,7 @@
         </w:rPr>
         <w:t>checkboxBadLighting</w:t>
       </w:r>
+      <w:proofErr w:type="spellEnd"/>
       <w:r>
         <w:rPr>
           <w:b/>
@@ -4063,18 +4545,27 @@
     </w:p>
     <w:p>
       <w:pPr>
-        <w:pStyle w:val="BodyText"/>
+        <w:pStyle w:val="Tekstpodstawowy"/>
         <w:numPr>
           <w:ilvl w:val="0"/>
           <w:numId w:val="14"/>
         </w:numPr>
       </w:pPr>
+      <w:proofErr w:type="spellStart"/>
       <w:r>
         <w:rPr>
           <w:b/>
           <w:bCs/>
         </w:rPr>
-        <w:t xml:space="preserve">regionprops </w:t>
+        <w:t>regionprops</w:t>
+      </w:r>
+      <w:proofErr w:type="spellEnd"/>
+      <w:r>
+        <w:rPr>
+          <w:b/>
+          <w:bCs/>
+        </w:rPr>
+        <w:t xml:space="preserve"> </w:t>
       </w:r>
       <w:r>
         <w:t>– funkcja zwracająca informacje/właściwości regionów znalezionych na obrazie binarnym przekazanym jako argument</w:t>
@@ -4082,7 +4573,7 @@
     </w:p>
     <w:p>
       <w:pPr>
-        <w:pStyle w:val="BodyText"/>
+        <w:pStyle w:val="Tekstpodstawowy"/>
         <w:numPr>
           <w:ilvl w:val="0"/>
           <w:numId w:val="14"/>
@@ -4101,7 +4592,7 @@
     </w:p>
     <w:p>
       <w:pPr>
-        <w:pStyle w:val="BodyText"/>
+        <w:pStyle w:val="Tekstpodstawowy"/>
         <w:numPr>
           <w:ilvl w:val="0"/>
           <w:numId w:val="14"/>
@@ -4111,12 +4602,21 @@
           <w:bCs/>
         </w:rPr>
       </w:pPr>
+      <w:proofErr w:type="spellStart"/>
       <w:r>
         <w:rPr>
           <w:b/>
           <w:bCs/>
         </w:rPr>
-        <w:t xml:space="preserve">mergeObjects– </w:t>
+        <w:t>mergeObjects</w:t>
+      </w:r>
+      <w:proofErr w:type="spellEnd"/>
+      <w:r>
+        <w:rPr>
+          <w:b/>
+          <w:bCs/>
+        </w:rPr>
+        <w:t xml:space="preserve">– </w:t>
       </w:r>
       <w:r>
         <w:t xml:space="preserve">funkcja </w:t>
@@ -4127,12 +4627,12 @@
     </w:p>
     <w:p>
       <w:pPr>
-        <w:pStyle w:val="BodyText"/>
-      </w:pPr>
-    </w:p>
-    <w:p>
-      <w:pPr>
-        <w:pStyle w:val="BodyText"/>
+        <w:pStyle w:val="Tekstpodstawowy"/>
+      </w:pPr>
+    </w:p>
+    <w:p>
+      <w:pPr>
+        <w:pStyle w:val="Tekstpodstawowy"/>
         <w:rPr>
           <w:sz w:val="37"/>
         </w:rPr>
@@ -4140,7 +4640,7 @@
     </w:p>
     <w:p>
       <w:pPr>
-        <w:pStyle w:val="Heading1"/>
+        <w:pStyle w:val="Nagwek1"/>
         <w:numPr>
           <w:ilvl w:val="0"/>
           <w:numId w:val="8"/>
@@ -4160,7 +4660,7 @@
     </w:p>
     <w:p>
       <w:pPr>
-        <w:pStyle w:val="Heading1"/>
+        <w:pStyle w:val="Nagwek1"/>
         <w:tabs>
           <w:tab w:val="left" w:pos="937"/>
         </w:tabs>
@@ -4169,7 +4669,7 @@
     </w:p>
     <w:p>
       <w:pPr>
-        <w:pStyle w:val="BodyText"/>
+        <w:pStyle w:val="Tekstpodstawowy"/>
         <w:spacing w:before="7"/>
       </w:pPr>
       <w:r>
@@ -4178,7 +4678,7 @@
     </w:p>
     <w:p>
       <w:pPr>
-        <w:pStyle w:val="BodyText"/>
+        <w:pStyle w:val="Tekstpodstawowy"/>
         <w:spacing w:before="7"/>
       </w:pPr>
       <w:r>
@@ -4190,7 +4690,7 @@
     </w:p>
     <w:p>
       <w:pPr>
-        <w:pStyle w:val="BodyText"/>
+        <w:pStyle w:val="Tekstpodstawowy"/>
         <w:spacing w:before="7"/>
       </w:pPr>
       <w:r>
@@ -4199,13 +4699,13 @@
     </w:p>
     <w:p>
       <w:pPr>
-        <w:pStyle w:val="BodyText"/>
+        <w:pStyle w:val="Tekstpodstawowy"/>
         <w:spacing w:before="7"/>
       </w:pPr>
     </w:p>
     <w:p>
       <w:pPr>
-        <w:pStyle w:val="Heading1"/>
+        <w:pStyle w:val="Nagwek1"/>
         <w:numPr>
           <w:ilvl w:val="0"/>
           <w:numId w:val="8"/>
@@ -4259,7 +4759,7 @@
     </w:p>
     <w:p>
       <w:pPr>
-        <w:pStyle w:val="Heading1"/>
+        <w:pStyle w:val="Nagwek1"/>
         <w:tabs>
           <w:tab w:val="left" w:pos="937"/>
         </w:tabs>
@@ -4269,7 +4769,7 @@
     </w:p>
     <w:p>
       <w:pPr>
-        <w:pStyle w:val="Heading1"/>
+        <w:pStyle w:val="Nagwek1"/>
         <w:tabs>
           <w:tab w:val="left" w:pos="937"/>
         </w:tabs>
@@ -5157,7 +5657,7 @@
 <w:ftr xmlns:wpc="http://schemas.microsoft.com/office/word/2010/wordprocessingCanvas" xmlns:cx="http://schemas.microsoft.com/office/drawing/2014/chartex" xmlns:cx1="http://schemas.microsoft.com/office/drawing/2015/9/8/chartex" xmlns:cx2="http://schemas.microsoft.com/office/drawing/2015/10/21/chartex" xmlns:cx3="http://schemas.microsoft.com/office/drawing/2016/5/9/chartex" xmlns:cx4="http://schemas.microsoft.com/office/drawing/2016/5/10/chartex" xmlns:cx5="http://schemas.microsoft.com/office/drawing/2016/5/11/chartex" xmlns:cx6="http://schemas.microsoft.com/office/drawing/2016/5/12/chartex" xmlns:cx7="http://schemas.microsoft.com/office/drawing/2016/5/13/chartex" xmlns:cx8="http://schemas.microsoft.com/office/drawing/2016/5/14/chartex" xmlns:mc="http://schemas.openxmlformats.org/markup-compatibility/2006" xmlns:aink="http://schemas.microsoft.com/office/drawing/2016/ink" xmlns:am3d="http://schemas.microsoft.com/office/drawing/2017/model3d" xmlns:o="urn:schemas-microsoft-com:office:office" xmlns:oel="http://schemas.microsoft.com/office/2019/extlst" xmlns:r="http://schemas.openxmlformats.org/officeDocument/2006/relationships" xmlns:m="http://schemas.openxmlformats.org/officeDocument/2006/math" xmlns:v="urn:schemas-microsoft-com:vml" xmlns:wp14="http://schemas.microsoft.com/office/word/2010/wordprocessingDrawing" xmlns:wp="http://schemas.openxmlformats.org/drawingml/2006/wordprocessingDrawing" xmlns:w10="urn:schemas-microsoft-com:office:word" xmlns:w="http://schemas.openxmlformats.org/wordprocessingml/2006/main" xmlns:w14="http://schemas.microsoft.com/office/word/2010/wordml" xmlns:w15="http://schemas.microsoft.com/office/word/2012/wordml" xmlns:w16cex="http://schemas.microsoft.com/office/word/2018/wordml/cex" xmlns:w16cid="http://schemas.microsoft.com/office/word/2016/wordml/cid" xmlns:w16="http://schemas.microsoft.com/office/word/2018/wordml" xmlns:w16sdtdh="http://schemas.microsoft.com/office/word/2020/wordml/sdtdatahash" xmlns:w16se="http://schemas.microsoft.com/office/word/2015/wordml/symex" xmlns:wpg="http://schemas.microsoft.com/office/word/2010/wordprocessingGroup" xmlns:wpi="http://schemas.microsoft.com/office/word/2010/wordprocessingInk" xmlns:wne="http://schemas.microsoft.com/office/word/2006/wordml" xmlns:wps="http://schemas.microsoft.com/office/word/2010/wordprocessingShape" mc:Ignorable="w14 w15 w16se w16cid w16 w16cex w16sdtdh wp14">
   <w:p>
     <w:pPr>
-      <w:pStyle w:val="BodyText"/>
+      <w:pStyle w:val="Tekstpodstawowy"/>
       <w:spacing w:line="14" w:lineRule="auto"/>
       <w:rPr>
         <w:sz w:val="20"/>
@@ -7460,7 +7960,7 @@
     <w:lsdException w:name="Unresolved Mention" w:semiHidden="1" w:unhideWhenUsed="1"/>
     <w:lsdException w:name="Smart Link" w:semiHidden="1" w:unhideWhenUsed="1"/>
   </w:latentStyles>
-  <w:style w:type="paragraph" w:default="1" w:styleId="Normal">
+  <w:style w:type="paragraph" w:default="1" w:styleId="Normalny">
     <w:name w:val="Normal"/>
     <w:qFormat/>
     <w:rPr>
@@ -7468,9 +7968,9 @@
       <w:lang w:val="pl-PL"/>
     </w:rPr>
   </w:style>
-  <w:style w:type="paragraph" w:styleId="Heading1">
+  <w:style w:type="paragraph" w:styleId="Nagwek1">
     <w:name w:val="heading 1"/>
-    <w:basedOn w:val="Normal"/>
+    <w:basedOn w:val="Normalny"/>
     <w:uiPriority w:val="9"/>
     <w:qFormat/>
     <w:pPr>
@@ -7485,9 +7985,9 @@
       <w:szCs w:val="36"/>
     </w:rPr>
   </w:style>
-  <w:style w:type="paragraph" w:styleId="Heading2">
+  <w:style w:type="paragraph" w:styleId="Nagwek2">
     <w:name w:val="heading 2"/>
-    <w:basedOn w:val="Normal"/>
+    <w:basedOn w:val="Normalny"/>
     <w:uiPriority w:val="9"/>
     <w:unhideWhenUsed/>
     <w:qFormat/>
@@ -7502,13 +8002,13 @@
       <w:szCs w:val="28"/>
     </w:rPr>
   </w:style>
-  <w:style w:type="character" w:default="1" w:styleId="DefaultParagraphFont">
+  <w:style w:type="character" w:default="1" w:styleId="Domylnaczcionkaakapitu">
     <w:name w:val="Default Paragraph Font"/>
     <w:uiPriority w:val="1"/>
     <w:semiHidden/>
     <w:unhideWhenUsed/>
   </w:style>
-  <w:style w:type="table" w:default="1" w:styleId="TableNormal">
+  <w:style w:type="table" w:default="1" w:styleId="Standardowy">
     <w:name w:val="Normal Table"/>
     <w:uiPriority w:val="99"/>
     <w:semiHidden/>
@@ -7523,7 +8023,7 @@
       </w:tblCellMar>
     </w:tblPr>
   </w:style>
-  <w:style w:type="numbering" w:default="1" w:styleId="NoList">
+  <w:style w:type="numbering" w:default="1" w:styleId="Bezlisty">
     <w:name w:val="No List"/>
     <w:uiPriority w:val="99"/>
     <w:semiHidden/>
@@ -7545,10 +8045,10 @@
       </w:tblCellMar>
     </w:tblPr>
   </w:style>
-  <w:style w:type="paragraph" w:styleId="BodyText">
+  <w:style w:type="paragraph" w:styleId="Tekstpodstawowy">
     <w:name w:val="Body Text"/>
-    <w:basedOn w:val="Normal"/>
-    <w:link w:val="BodyTextChar"/>
+    <w:basedOn w:val="Normalny"/>
+    <w:link w:val="TekstpodstawowyZnak"/>
     <w:uiPriority w:val="1"/>
     <w:qFormat/>
     <w:rPr>
@@ -7556,9 +8056,9 @@
       <w:szCs w:val="28"/>
     </w:rPr>
   </w:style>
-  <w:style w:type="paragraph" w:styleId="Title">
+  <w:style w:type="paragraph" w:styleId="Tytu">
     <w:name w:val="Title"/>
-    <w:basedOn w:val="Normal"/>
+    <w:basedOn w:val="Normalny"/>
     <w:uiPriority w:val="10"/>
     <w:qFormat/>
     <w:pPr>
@@ -7573,9 +8073,9 @@
       <w:szCs w:val="60"/>
     </w:rPr>
   </w:style>
-  <w:style w:type="paragraph" w:styleId="ListParagraph">
+  <w:style w:type="paragraph" w:styleId="Akapitzlist">
     <w:name w:val="List Paragraph"/>
-    <w:basedOn w:val="Normal"/>
+    <w:basedOn w:val="Normalny"/>
     <w:uiPriority w:val="1"/>
     <w:qFormat/>
     <w:pPr>
@@ -7584,7 +8084,7 @@
   </w:style>
   <w:style w:type="paragraph" w:customStyle="1" w:styleId="TableParagraph">
     <w:name w:val="Table Paragraph"/>
-    <w:basedOn w:val="Normal"/>
+    <w:basedOn w:val="Normalny"/>
     <w:uiPriority w:val="1"/>
     <w:qFormat/>
     <w:pPr>
@@ -7593,10 +8093,10 @@
       <w:jc w:val="center"/>
     </w:pPr>
   </w:style>
-  <w:style w:type="character" w:customStyle="1" w:styleId="BodyTextChar">
-    <w:name w:val="Body Text Char"/>
-    <w:basedOn w:val="DefaultParagraphFont"/>
-    <w:link w:val="BodyText"/>
+  <w:style w:type="character" w:customStyle="1" w:styleId="TekstpodstawowyZnak">
+    <w:name w:val="Tekst podstawowy Znak"/>
+    <w:basedOn w:val="Domylnaczcionkaakapitu"/>
+    <w:link w:val="Tekstpodstawowy"/>
     <w:uiPriority w:val="1"/>
     <w:rsid w:val="00297651"/>
     <w:rPr>

</xml_diff>